<commit_message>
updated report to include api doc screenshot
</commit_message>
<xml_diff>
--- a/report/Lucie_Stenger_RNCP_report.docx
+++ b/report/Lucie_Stenger_RNCP_report.docx
@@ -6543,8 +6543,8 @@
         <w:lastRenderedPageBreak/>
         <w:drawing>
           <wp:inline distT="0" distB="0" distL="0" distR="0">
-            <wp:extent cx="4207617" cy="5570220"/>
-            <wp:effectExtent l="0" t="0" r="0" b="5080"/>
+            <wp:extent cx="2832100" cy="3749254"/>
+            <wp:effectExtent l="0" t="0" r="0" b="0"/>
             <wp:docPr id="544167336" name="Picture 10" descr="A screenshot of a computer program&#10;&#10;Description automatically generated"/>
             <wp:cNvGraphicFramePr>
               <a:graphicFrameLocks xmlns:a="http://schemas.openxmlformats.org/drawingml/2006/main" noChangeAspect="1"/>
@@ -6571,7 +6571,7 @@
                   <pic:spPr>
                     <a:xfrm>
                       <a:off x="0" y="0"/>
-                      <a:ext cx="4221085" cy="5588050"/>
+                      <a:ext cx="2856264" cy="3781243"/>
                     </a:xfrm>
                     <a:prstGeom prst="rect">
                       <a:avLst/>
@@ -6587,19 +6587,7 @@
     <w:p/>
     <w:p>
       <w:r>
-        <w:t xml:space="preserve">To deploy our app  in production, </w:t>
-      </w:r>
-      <w:r>
-        <w:t xml:space="preserve">we </w:t>
-      </w:r>
-      <w:r>
-        <w:t>type</w:t>
-      </w:r>
-      <w:r>
-        <w:t>d</w:t>
-      </w:r>
-      <w:r>
-        <w:t xml:space="preserve"> the below on the terminal: </w:t>
+        <w:t>To access our app documentation:</w:t>
       </w:r>
     </w:p>
     <w:p>
@@ -6610,25 +6598,107 @@
           <w:numId w:val="32"/>
         </w:numPr>
       </w:pPr>
-      <w:r>
-        <w:t xml:space="preserve">flask --app </w:t>
-      </w:r>
-      <w:r>
-        <w:t>notebooks/flask_app</w:t>
-      </w:r>
-      <w:r>
-        <w:t xml:space="preserve"> </w:t>
-      </w:r>
-      <w:r>
-        <w:t>run --host 0.0.0.0 --port 8080</w:t>
-      </w:r>
+      <w:hyperlink r:id="rId20" w:history="1">
+        <w:r>
+          <w:rPr>
+            <w:rStyle w:val="Hyperlink"/>
+          </w:rPr>
+          <w:t>http://localhost:8080/docs/</w:t>
+        </w:r>
+      </w:hyperlink>
     </w:p>
     <w:p>
       <w:r>
         <w:rPr>
           <w:noProof/>
         </w:rPr>
-        <w:lastRenderedPageBreak/>
+        <w:drawing>
+          <wp:inline distT="0" distB="0" distL="0" distR="0">
+            <wp:extent cx="5023378" cy="3937000"/>
+            <wp:effectExtent l="0" t="0" r="6350" b="0"/>
+            <wp:docPr id="1146607619" name="Picture 1" descr="A screenshot of a computer&#10;&#10;Description automatically generated"/>
+            <wp:cNvGraphicFramePr>
+              <a:graphicFrameLocks xmlns:a="http://schemas.openxmlformats.org/drawingml/2006/main" noChangeAspect="1"/>
+            </wp:cNvGraphicFramePr>
+            <a:graphic xmlns:a="http://schemas.openxmlformats.org/drawingml/2006/main">
+              <a:graphicData uri="http://schemas.openxmlformats.org/drawingml/2006/picture">
+                <pic:pic xmlns:pic="http://schemas.openxmlformats.org/drawingml/2006/picture">
+                  <pic:nvPicPr>
+                    <pic:cNvPr id="1146607619" name="Picture 1" descr="A screenshot of a computer&#10;&#10;Description automatically generated"/>
+                    <pic:cNvPicPr/>
+                  </pic:nvPicPr>
+                  <pic:blipFill>
+                    <a:blip r:embed="rId21" cstate="print">
+                      <a:extLst>
+                        <a:ext uri="{28A0092B-C50C-407E-A947-70E740481C1C}">
+                          <a14:useLocalDpi xmlns:a14="http://schemas.microsoft.com/office/drawing/2010/main" val="0"/>
+                        </a:ext>
+                      </a:extLst>
+                    </a:blip>
+                    <a:stretch>
+                      <a:fillRect/>
+                    </a:stretch>
+                  </pic:blipFill>
+                  <pic:spPr>
+                    <a:xfrm>
+                      <a:off x="0" y="0"/>
+                      <a:ext cx="5058249" cy="3964329"/>
+                    </a:xfrm>
+                    <a:prstGeom prst="rect">
+                      <a:avLst/>
+                    </a:prstGeom>
+                  </pic:spPr>
+                </pic:pic>
+              </a:graphicData>
+            </a:graphic>
+          </wp:inline>
+        </w:drawing>
+      </w:r>
+    </w:p>
+    <w:p/>
+    <w:p>
+      <w:r>
+        <w:t xml:space="preserve">To deploy our app  in production, </w:t>
+      </w:r>
+      <w:r>
+        <w:t xml:space="preserve">we </w:t>
+      </w:r>
+      <w:r>
+        <w:t>type</w:t>
+      </w:r>
+      <w:r>
+        <w:t>d</w:t>
+      </w:r>
+      <w:r>
+        <w:t xml:space="preserve"> the below on the terminal: </w:t>
+      </w:r>
+    </w:p>
+    <w:p>
+      <w:pPr>
+        <w:pStyle w:val="ListParagraph"/>
+        <w:numPr>
+          <w:ilvl w:val="0"/>
+          <w:numId w:val="32"/>
+        </w:numPr>
+      </w:pPr>
+      <w:r>
+        <w:t xml:space="preserve">flask --app </w:t>
+      </w:r>
+      <w:r>
+        <w:t>notebooks/flask_app</w:t>
+      </w:r>
+      <w:r>
+        <w:t xml:space="preserve"> </w:t>
+      </w:r>
+      <w:r>
+        <w:t>run --host 0.0.0.0 --port 8080</w:t>
+      </w:r>
+    </w:p>
+    <w:p>
+      <w:r>
+        <w:rPr>
+          <w:noProof/>
+        </w:rPr>
         <w:drawing>
           <wp:inline distT="0" distB="0" distL="0" distR="0">
             <wp:extent cx="5731510" cy="4821555"/>
@@ -6645,7 +6715,7 @@
                     <pic:cNvPicPr/>
                   </pic:nvPicPr>
                   <pic:blipFill>
-                    <a:blip r:embed="rId20">
+                    <a:blip r:embed="rId22">
                       <a:extLst>
                         <a:ext uri="{28A0092B-C50C-407E-A947-70E740481C1C}">
                           <a14:useLocalDpi xmlns:a14="http://schemas.microsoft.com/office/drawing/2010/main" val="0"/>
@@ -6768,7 +6838,7 @@
             <wp:extent cx="3777916" cy="2833646"/>
             <wp:effectExtent l="0" t="0" r="0" b="0"/>
             <wp:docPr id="1930940608" name="Picture 8" descr="show PCA 2D graph">
-              <a:hlinkClick xmlns:a="http://schemas.openxmlformats.org/drawingml/2006/main" r:id="rId21" tgtFrame="&quot;_blank&quot;"/>
+              <a:hlinkClick xmlns:a="http://schemas.openxmlformats.org/drawingml/2006/main" r:id="rId23" tgtFrame="&quot;_blank&quot;"/>
             </wp:docPr>
             <wp:cNvGraphicFramePr>
               <a:graphicFrameLocks xmlns:a="http://schemas.openxmlformats.org/drawingml/2006/main" noChangeAspect="1"/>
@@ -6778,14 +6848,14 @@
                 <pic:pic xmlns:pic="http://schemas.openxmlformats.org/drawingml/2006/picture">
                   <pic:nvPicPr>
                     <pic:cNvPr id="0" name="Picture 21" descr="show PCA 2D graph">
-                      <a:hlinkClick r:id="rId21" tgtFrame="&quot;_blank&quot;"/>
+                      <a:hlinkClick r:id="rId23" tgtFrame="&quot;_blank&quot;"/>
                     </pic:cNvPr>
                     <pic:cNvPicPr>
                       <a:picLocks noChangeAspect="1" noChangeArrowheads="1"/>
                     </pic:cNvPicPr>
                   </pic:nvPicPr>
                   <pic:blipFill>
-                    <a:blip r:embed="rId22" cstate="print">
+                    <a:blip r:embed="rId24" cstate="print">
                       <a:extLst>
                         <a:ext uri="{28A0092B-C50C-407E-A947-70E740481C1C}">
                           <a14:useLocalDpi xmlns:a14="http://schemas.microsoft.com/office/drawing/2010/main" val="0"/>
@@ -6844,7 +6914,7 @@
             <wp:extent cx="3693695" cy="2770475"/>
             <wp:effectExtent l="0" t="0" r="0" b="0"/>
             <wp:docPr id="1120096214" name="Picture 7" descr="show PCA 2D graph">
-              <a:hlinkClick xmlns:a="http://schemas.openxmlformats.org/drawingml/2006/main" r:id="rId23" tgtFrame="&quot;_blank&quot;"/>
+              <a:hlinkClick xmlns:a="http://schemas.openxmlformats.org/drawingml/2006/main" r:id="rId25" tgtFrame="&quot;_blank&quot;"/>
             </wp:docPr>
             <wp:cNvGraphicFramePr>
               <a:graphicFrameLocks xmlns:a="http://schemas.openxmlformats.org/drawingml/2006/main" noChangeAspect="1"/>
@@ -6854,14 +6924,14 @@
                 <pic:pic xmlns:pic="http://schemas.openxmlformats.org/drawingml/2006/picture">
                   <pic:nvPicPr>
                     <pic:cNvPr id="0" name="Picture 22" descr="show PCA 2D graph">
-                      <a:hlinkClick r:id="rId23" tgtFrame="&quot;_blank&quot;"/>
+                      <a:hlinkClick r:id="rId25" tgtFrame="&quot;_blank&quot;"/>
                     </pic:cNvPr>
                     <pic:cNvPicPr>
                       <a:picLocks noChangeAspect="1" noChangeArrowheads="1"/>
                     </pic:cNvPicPr>
                   </pic:nvPicPr>
                   <pic:blipFill>
-                    <a:blip r:embed="rId24" cstate="print">
+                    <a:blip r:embed="rId26" cstate="print">
                       <a:extLst>
                         <a:ext uri="{28A0092B-C50C-407E-A947-70E740481C1C}">
                           <a14:useLocalDpi xmlns:a14="http://schemas.microsoft.com/office/drawing/2010/main" val="0"/>
@@ -6938,7 +7008,7 @@
             <wp:extent cx="5731510" cy="1528445"/>
             <wp:effectExtent l="0" t="0" r="0" b="0"/>
             <wp:docPr id="1095932109" name="Picture 6" descr="show scatter plot and elbow method">
-              <a:hlinkClick xmlns:a="http://schemas.openxmlformats.org/drawingml/2006/main" r:id="rId25" tgtFrame="&quot;_blank&quot;"/>
+              <a:hlinkClick xmlns:a="http://schemas.openxmlformats.org/drawingml/2006/main" r:id="rId27" tgtFrame="&quot;_blank&quot;"/>
             </wp:docPr>
             <wp:cNvGraphicFramePr>
               <a:graphicFrameLocks xmlns:a="http://schemas.openxmlformats.org/drawingml/2006/main" noChangeAspect="1"/>
@@ -6948,14 +7018,14 @@
                 <pic:pic xmlns:pic="http://schemas.openxmlformats.org/drawingml/2006/picture">
                   <pic:nvPicPr>
                     <pic:cNvPr id="0" name="Picture 23" descr="show scatter plot and elbow method">
-                      <a:hlinkClick r:id="rId25" tgtFrame="&quot;_blank&quot;"/>
+                      <a:hlinkClick r:id="rId27" tgtFrame="&quot;_blank&quot;"/>
                     </pic:cNvPr>
                     <pic:cNvPicPr>
                       <a:picLocks noChangeAspect="1" noChangeArrowheads="1"/>
                     </pic:cNvPicPr>
                   </pic:nvPicPr>
                   <pic:blipFill>
-                    <a:blip r:embed="rId26" cstate="print">
+                    <a:blip r:embed="rId28" cstate="print">
                       <a:extLst>
                         <a:ext uri="{28A0092B-C50C-407E-A947-70E740481C1C}">
                           <a14:useLocalDpi xmlns:a14="http://schemas.microsoft.com/office/drawing/2010/main" val="0"/>
@@ -7095,7 +7165,7 @@
             <wp:extent cx="4042312" cy="3031958"/>
             <wp:effectExtent l="0" t="0" r="0" b="0"/>
             <wp:docPr id="335132683" name="Picture 5" descr="show scatter plot">
-              <a:hlinkClick xmlns:a="http://schemas.openxmlformats.org/drawingml/2006/main" r:id="rId27" tgtFrame="&quot;_blank&quot;"/>
+              <a:hlinkClick xmlns:a="http://schemas.openxmlformats.org/drawingml/2006/main" r:id="rId29" tgtFrame="&quot;_blank&quot;"/>
             </wp:docPr>
             <wp:cNvGraphicFramePr>
               <a:graphicFrameLocks xmlns:a="http://schemas.openxmlformats.org/drawingml/2006/main" noChangeAspect="1"/>
@@ -7105,14 +7175,14 @@
                 <pic:pic xmlns:pic="http://schemas.openxmlformats.org/drawingml/2006/picture">
                   <pic:nvPicPr>
                     <pic:cNvPr id="0" name="Picture 24" descr="show scatter plot">
-                      <a:hlinkClick r:id="rId27" tgtFrame="&quot;_blank&quot;"/>
+                      <a:hlinkClick r:id="rId29" tgtFrame="&quot;_blank&quot;"/>
                     </pic:cNvPr>
                     <pic:cNvPicPr>
                       <a:picLocks noChangeAspect="1" noChangeArrowheads="1"/>
                     </pic:cNvPicPr>
                   </pic:nvPicPr>
                   <pic:blipFill>
-                    <a:blip r:embed="rId28" cstate="print">
+                    <a:blip r:embed="rId30" cstate="print">
                       <a:extLst>
                         <a:ext uri="{28A0092B-C50C-407E-A947-70E740481C1C}">
                           <a14:useLocalDpi xmlns:a14="http://schemas.microsoft.com/office/drawing/2010/main" val="0"/>
@@ -7491,7 +7561,7 @@
     </w:p>
     <w:p/>
     <w:p>
-      <w:hyperlink r:id="rId29" w:history="1">
+      <w:hyperlink r:id="rId31" w:history="1">
         <w:r>
           <w:rPr>
             <w:rStyle w:val="Hyperlink"/>
@@ -7509,7 +7579,7 @@
           <w:color w:val="000000"/>
         </w:rPr>
       </w:pPr>
-      <w:hyperlink r:id="rId30" w:history="1">
+      <w:hyperlink r:id="rId32" w:history="1">
         <w:r>
           <w:rPr>
             <w:rStyle w:val="Hyperlink"/>
@@ -7538,7 +7608,7 @@
     </w:p>
     <w:p/>
     <w:p>
-      <w:hyperlink r:id="rId31" w:anchor=":~:text=Customer%20churn%20in%20the%20Telco%20industry,-The%20telecom%20industry&amp;text=While%20the%20broader%20utilities%20market,%2C%20product%20failure%2C%20and%20price" w:history="1">
+      <w:hyperlink r:id="rId33" w:anchor=":~:text=Customer%20churn%20in%20the%20Telco%20industry,-The%20telecom%20industry&amp;text=While%20the%20broader%20utilities%20market,%2C%20product%20failure%2C%20and%20price" w:history="1">
         <w:r>
           <w:rPr>
             <w:rStyle w:val="Hyperlink"/>
@@ -7554,7 +7624,7 @@
       </w:r>
     </w:p>
     <w:p>
-      <w:hyperlink r:id="rId32" w:history="1">
+      <w:hyperlink r:id="rId34" w:history="1">
         <w:r>
           <w:rPr>
             <w:rStyle w:val="Hyperlink"/>
@@ -7567,7 +7637,7 @@
       </w:r>
     </w:p>
     <w:p>
-      <w:hyperlink r:id="rId33" w:history="1">
+      <w:hyperlink r:id="rId35" w:history="1">
         <w:r>
           <w:rPr>
             <w:rStyle w:val="Hyperlink"/>
@@ -7580,7 +7650,7 @@
       </w:r>
     </w:p>
     <w:p>
-      <w:hyperlink r:id="rId34" w:history="1">
+      <w:hyperlink r:id="rId36" w:history="1">
         <w:r>
           <w:rPr>
             <w:rStyle w:val="Hyperlink"/>

</xml_diff>